<commit_message>
feature: creación de carpeta laboratorio cargue de código de java y python. Actualización de documentación en word
</commit_message>
<xml_diff>
--- a/Instructivo Podman Python WSL.docx
+++ b/Instructivo Podman Python WSL.docx
@@ -57,21 +57,12 @@
       <w:r>
         <w:t>En la página de inicio, verás un botón que dice "</w:t>
       </w:r>
-      <w:proofErr w:type="spellStart"/>
-      <w:r>
-        <w:rPr>
-          <w:b/>
-          <w:bCs/>
-        </w:rPr>
-        <w:t>Download</w:t>
-      </w:r>
-      <w:proofErr w:type="spellEnd"/>
-      <w:r>
-        <w:rPr>
-          <w:b/>
-          <w:bCs/>
-        </w:rPr>
-        <w:t xml:space="preserve"> Python X.Y.Z" (donde X.Y.Z es la última versión estable)</w:t>
+      <w:r>
+        <w:rPr>
+          <w:b/>
+          <w:bCs/>
+        </w:rPr>
+        <w:t>Download Python X.Y.Z" (donde X.Y.Z es la última versión estable)</w:t>
       </w:r>
       <w:r>
         <w:t>. Haz clic en ese botón.</w:t>
@@ -126,23 +117,7 @@
         </w:rPr>
       </w:pPr>
       <w:r>
-        <w:t>Importante: Antes de continuar, asegúrate de marcar la casilla que dice "</w:t>
-      </w:r>
-      <w:proofErr w:type="spellStart"/>
-      <w:r>
-        <w:t>Add</w:t>
-      </w:r>
-      <w:proofErr w:type="spellEnd"/>
-      <w:r>
-        <w:t xml:space="preserve"> Python </w:t>
-      </w:r>
-      <w:proofErr w:type="spellStart"/>
-      <w:r>
-        <w:t>to</w:t>
-      </w:r>
-      <w:proofErr w:type="spellEnd"/>
-      <w:r>
-        <w:t xml:space="preserve"> PATH" en la pantalla de instalación (esto es clave para que puedas usar Python desde la línea de comandos).</w:t>
+        <w:t>Importante: Antes de continuar, asegúrate de marcar la casilla que dice "Add Python to PATH" en la pantalla de instalación (esto es clave para que puedas usar Python desde la línea de comandos).</w:t>
       </w:r>
       <w:r>
         <w:rPr>
@@ -155,6 +130,7 @@
         <w:rPr>
           <w:b/>
           <w:bCs/>
+          <w:noProof/>
         </w:rPr>
         <w:drawing>
           <wp:inline distT="0" distB="0" distL="0" distR="0" wp14:anchorId="65205D1D" wp14:editId="0BF00FE5">
@@ -201,70 +177,22 @@
         </w:numPr>
       </w:pPr>
       <w:r>
-        <w:t>Luego, haz clic en "</w:t>
-      </w:r>
-      <w:proofErr w:type="spellStart"/>
-      <w:r>
-        <w:t>Install</w:t>
-      </w:r>
-      <w:proofErr w:type="spellEnd"/>
-      <w:r>
-        <w:t xml:space="preserve"> </w:t>
-      </w:r>
-      <w:proofErr w:type="spellStart"/>
-      <w:r>
-        <w:t>Now</w:t>
-      </w:r>
-      <w:proofErr w:type="spellEnd"/>
-      <w:r>
-        <w:t>" para iniciar la instalación. El proceso tomará unos minutos.</w:t>
-      </w:r>
-    </w:p>
-    <w:p>
-      <w:pPr>
-        <w:rPr>
-          <w:b/>
-          <w:bCs/>
-        </w:rPr>
-      </w:pPr>
-      <w:r>
-        <w:rPr>
-          <w:b/>
-          <w:bCs/>
-        </w:rPr>
-        <w:t>Nota: Si no marcas la casilla "</w:t>
-      </w:r>
-      <w:proofErr w:type="spellStart"/>
-      <w:r>
-        <w:rPr>
-          <w:b/>
-          <w:bCs/>
-        </w:rPr>
-        <w:t>Add</w:t>
-      </w:r>
-      <w:proofErr w:type="spellEnd"/>
-      <w:r>
-        <w:rPr>
-          <w:b/>
-          <w:bCs/>
-        </w:rPr>
-        <w:t xml:space="preserve"> Python </w:t>
-      </w:r>
-      <w:proofErr w:type="spellStart"/>
-      <w:r>
-        <w:rPr>
-          <w:b/>
-          <w:bCs/>
-        </w:rPr>
-        <w:t>to</w:t>
-      </w:r>
-      <w:proofErr w:type="spellEnd"/>
-      <w:r>
-        <w:rPr>
-          <w:b/>
-          <w:bCs/>
-        </w:rPr>
-        <w:t xml:space="preserve"> PATH", tendrás que agregarlo manualmente más adelante.</w:t>
+        <w:t>Luego, haz clic en "Install Now" para iniciar la instalación. El proceso tomará unos minutos.</w:t>
+      </w:r>
+    </w:p>
+    <w:p>
+      <w:pPr>
+        <w:rPr>
+          <w:b/>
+          <w:bCs/>
+        </w:rPr>
+      </w:pPr>
+      <w:r>
+        <w:rPr>
+          <w:b/>
+          <w:bCs/>
+        </w:rPr>
+        <w:t>Nota: Si no marcas la casilla "Add Python to PATH", tendrás que agregarlo manualmente más adelante.</w:t>
       </w:r>
     </w:p>
     <w:p>
@@ -284,15 +212,7 @@
     </w:p>
     <w:p>
       <w:r>
-        <w:t>Después de completar la instalación, abre la terminal de Windows (puedes buscar "</w:t>
-      </w:r>
-      <w:proofErr w:type="spellStart"/>
-      <w:r>
-        <w:t>cmd</w:t>
-      </w:r>
-      <w:proofErr w:type="spellEnd"/>
-      <w:r>
-        <w:t>" en el menú de inicio) y realiza los siguientes pasos:</w:t>
+        <w:t>Después de completar la instalación, abre la terminal de Windows (puedes buscar "cmd" en el menú de inicio) y realiza los siguientes pasos:</w:t>
       </w:r>
     </w:p>
     <w:p>
@@ -340,22 +260,15 @@
           <w:bCs/>
         </w:rPr>
       </w:pPr>
-      <w:proofErr w:type="spellStart"/>
-      <w:r>
-        <w:t>python</w:t>
-      </w:r>
-      <w:proofErr w:type="spellEnd"/>
-      <w:r>
-        <w:t xml:space="preserve"> </w:t>
+      <w:r>
+        <w:t xml:space="preserve">python </w:t>
       </w:r>
       <w:r>
         <w:t>–</w:t>
       </w:r>
-      <w:proofErr w:type="spellStart"/>
       <w:r>
         <w:t>version</w:t>
       </w:r>
-      <w:proofErr w:type="spellEnd"/>
       <w:r>
         <w:rPr>
           <w:b/>
@@ -367,6 +280,7 @@
         <w:rPr>
           <w:b/>
           <w:bCs/>
+          <w:noProof/>
         </w:rPr>
         <w:drawing>
           <wp:inline distT="0" distB="0" distL="0" distR="0" wp14:anchorId="2C3D9DAC" wp14:editId="52D6A1FB">
@@ -421,23 +335,7 @@
           <w:b/>
           <w:bCs/>
         </w:rPr>
-        <w:t xml:space="preserve">Verificar la versión de </w:t>
-      </w:r>
-      <w:proofErr w:type="spellStart"/>
-      <w:r>
-        <w:rPr>
-          <w:b/>
-          <w:bCs/>
-        </w:rPr>
-        <w:t>pip</w:t>
-      </w:r>
-      <w:proofErr w:type="spellEnd"/>
-      <w:r>
-        <w:rPr>
-          <w:b/>
-          <w:bCs/>
-        </w:rPr>
-        <w:t xml:space="preserve"> (el gestor de paquetes de Python):</w:t>
+        <w:t>Verificar la versión de pip (el gestor de paquetes de Python):</w:t>
       </w:r>
     </w:p>
     <w:p>
@@ -461,31 +359,22 @@
           <w:tab w:val="clear" w:pos="1440"/>
         </w:tabs>
       </w:pPr>
-      <w:proofErr w:type="spellStart"/>
-      <w:r>
-        <w:t>pip</w:t>
-      </w:r>
-      <w:proofErr w:type="spellEnd"/>
-      <w:r>
-        <w:t xml:space="preserve"> --</w:t>
-      </w:r>
-      <w:proofErr w:type="spellStart"/>
-      <w:r>
-        <w:t>version</w:t>
-      </w:r>
-      <w:proofErr w:type="spellEnd"/>
-    </w:p>
-    <w:p>
-      <w:pPr>
-        <w:rPr>
-          <w:b/>
-          <w:bCs/>
-        </w:rPr>
-      </w:pPr>
-      <w:r>
-        <w:rPr>
-          <w:b/>
-          <w:bCs/>
+      <w:r>
+        <w:t>pip --version</w:t>
+      </w:r>
+    </w:p>
+    <w:p>
+      <w:pPr>
+        <w:rPr>
+          <w:b/>
+          <w:bCs/>
+        </w:rPr>
+      </w:pPr>
+      <w:r>
+        <w:rPr>
+          <w:b/>
+          <w:bCs/>
+          <w:noProof/>
         </w:rPr>
         <w:drawing>
           <wp:inline distT="0" distB="0" distL="0" distR="0" wp14:anchorId="76087446" wp14:editId="28E7845A">
@@ -529,23 +418,7 @@
           <w:bCs/>
         </w:rPr>
         <w:br/>
-        <w:t xml:space="preserve">Nota: Se puede ver como la imagen anterior o de forma corta lo importante es que diga que versión tienes de </w:t>
-      </w:r>
-      <w:proofErr w:type="spellStart"/>
-      <w:r>
-        <w:rPr>
-          <w:b/>
-          <w:bCs/>
-        </w:rPr>
-        <w:t>pip</w:t>
-      </w:r>
-      <w:proofErr w:type="spellEnd"/>
-      <w:r>
-        <w:rPr>
-          <w:b/>
-          <w:bCs/>
-        </w:rPr>
-        <w:t xml:space="preserve"> instalada en el pc</w:t>
+        <w:t>Nota: Se puede ver como la imagen anterior o de forma corta lo importante es que diga que versión tienes de pip instalada en el pc</w:t>
       </w:r>
     </w:p>
     <w:p>
@@ -575,23 +448,7 @@
           <w:b/>
           <w:bCs/>
         </w:rPr>
-        <w:t xml:space="preserve">1. Descargar e Instalar </w:t>
-      </w:r>
-      <w:proofErr w:type="spellStart"/>
-      <w:r>
-        <w:rPr>
-          <w:b/>
-          <w:bCs/>
-        </w:rPr>
-        <w:t>Podman</w:t>
-      </w:r>
-      <w:proofErr w:type="spellEnd"/>
-      <w:r>
-        <w:rPr>
-          <w:b/>
-          <w:bCs/>
-        </w:rPr>
-        <w:t>:</w:t>
+        <w:t>1. Descargar e Instalar Podman:</w:t>
       </w:r>
     </w:p>
     <w:p>
@@ -609,23 +466,7 @@
         <w:t>Descargar el instalador</w:t>
       </w:r>
       <w:r>
-        <w:t xml:space="preserve"> de </w:t>
-      </w:r>
-      <w:proofErr w:type="spellStart"/>
-      <w:r>
-        <w:t>Podman</w:t>
-      </w:r>
-      <w:proofErr w:type="spellEnd"/>
-      <w:r>
-        <w:t xml:space="preserve"> desde el sitio oficial de </w:t>
-      </w:r>
-      <w:proofErr w:type="spellStart"/>
-      <w:r>
-        <w:t>Podman</w:t>
-      </w:r>
-      <w:proofErr w:type="spellEnd"/>
-      <w:r>
-        <w:t>.</w:t>
+        <w:t xml:space="preserve"> de Podman desde el sitio oficial de Podman.</w:t>
       </w:r>
     </w:p>
     <w:p>
@@ -658,23 +499,7 @@
           <w:b/>
           <w:bCs/>
         </w:rPr>
-        <w:t xml:space="preserve">Da en </w:t>
-      </w:r>
-      <w:proofErr w:type="spellStart"/>
-      <w:r>
-        <w:rPr>
-          <w:b/>
-          <w:bCs/>
-        </w:rPr>
-        <w:t>Skip</w:t>
-      </w:r>
-      <w:proofErr w:type="spellEnd"/>
-      <w:r>
-        <w:rPr>
-          <w:b/>
-          <w:bCs/>
-        </w:rPr>
-        <w:t>.</w:t>
+        <w:t>Da en Skip.</w:t>
       </w:r>
     </w:p>
     <w:p>
@@ -759,9 +584,8 @@
           <w14:ligatures w14:val="none"/>
         </w:rPr>
         <w:br/>
-        <w:t xml:space="preserve">Se </w:t>
-      </w:r>
-      <w:proofErr w:type="gramStart"/>
+        <w:t>Se cargara el Dashboard.</w:t>
+      </w:r>
       <w:r>
         <w:rPr>
           <w:rFonts w:eastAsia="Times New Roman" w:cs="Times New Roman"/>
@@ -771,58 +595,12 @@
           <w:lang w:eastAsia="es-CO"/>
           <w14:ligatures w14:val="none"/>
         </w:rPr>
-        <w:t>cargara</w:t>
-      </w:r>
-      <w:proofErr w:type="gramEnd"/>
+        <w:br/>
+      </w:r>
       <w:r>
         <w:rPr>
           <w:rFonts w:eastAsia="Times New Roman" w:cs="Times New Roman"/>
-          <w:kern w:val="0"/>
-          <w:sz w:val="24"/>
-          <w:szCs w:val="24"/>
-          <w:lang w:eastAsia="es-CO"/>
-          <w14:ligatures w14:val="none"/>
-        </w:rPr>
-        <w:t xml:space="preserve"> el </w:t>
-      </w:r>
-      <w:proofErr w:type="spellStart"/>
-      <w:r>
-        <w:rPr>
-          <w:rFonts w:eastAsia="Times New Roman" w:cs="Times New Roman"/>
-          <w:kern w:val="0"/>
-          <w:sz w:val="24"/>
-          <w:szCs w:val="24"/>
-          <w:lang w:eastAsia="es-CO"/>
-          <w14:ligatures w14:val="none"/>
-        </w:rPr>
-        <w:t>Dashboard</w:t>
-      </w:r>
-      <w:proofErr w:type="spellEnd"/>
-      <w:r>
-        <w:rPr>
-          <w:rFonts w:eastAsia="Times New Roman" w:cs="Times New Roman"/>
-          <w:kern w:val="0"/>
-          <w:sz w:val="24"/>
-          <w:szCs w:val="24"/>
-          <w:lang w:eastAsia="es-CO"/>
-          <w14:ligatures w14:val="none"/>
-        </w:rPr>
-        <w:t>.</w:t>
-      </w:r>
-      <w:r>
-        <w:rPr>
-          <w:rFonts w:eastAsia="Times New Roman" w:cs="Times New Roman"/>
-          <w:kern w:val="0"/>
-          <w:sz w:val="24"/>
-          <w:szCs w:val="24"/>
-          <w:lang w:eastAsia="es-CO"/>
-          <w14:ligatures w14:val="none"/>
-        </w:rPr>
-        <w:br/>
-      </w:r>
-      <w:r>
-        <w:rPr>
-          <w:rFonts w:eastAsia="Times New Roman" w:cs="Times New Roman"/>
+          <w:noProof/>
           <w:kern w:val="0"/>
           <w:sz w:val="24"/>
           <w:szCs w:val="24"/>
@@ -906,9 +684,8 @@
           <w14:ligatures w14:val="none"/>
         </w:rPr>
         <w:lastRenderedPageBreak/>
-        <w:t xml:space="preserve">Dar en la opción </w:t>
-      </w:r>
-      <w:proofErr w:type="spellStart"/>
+        <w:t>Dar en la opción install</w:t>
+      </w:r>
       <w:r>
         <w:rPr>
           <w:rFonts w:eastAsia="Times New Roman" w:cs="Times New Roman"/>
@@ -918,23 +695,12 @@
           <w:lang w:eastAsia="es-CO"/>
           <w14:ligatures w14:val="none"/>
         </w:rPr>
-        <w:t>install</w:t>
-      </w:r>
-      <w:proofErr w:type="spellEnd"/>
+        <w:br/>
+      </w:r>
       <w:r>
         <w:rPr>
           <w:rFonts w:eastAsia="Times New Roman" w:cs="Times New Roman"/>
-          <w:kern w:val="0"/>
-          <w:sz w:val="24"/>
-          <w:szCs w:val="24"/>
-          <w:lang w:eastAsia="es-CO"/>
-          <w14:ligatures w14:val="none"/>
-        </w:rPr>
-        <w:br/>
-      </w:r>
-      <w:r>
-        <w:rPr>
-          <w:rFonts w:eastAsia="Times New Roman" w:cs="Times New Roman"/>
+          <w:noProof/>
           <w:kern w:val="0"/>
           <w:sz w:val="24"/>
           <w:szCs w:val="24"/>
@@ -1020,6 +786,7 @@
       <w:r>
         <w:rPr>
           <w:rFonts w:eastAsia="Times New Roman" w:cs="Times New Roman"/>
+          <w:noProof/>
           <w:kern w:val="0"/>
           <w:sz w:val="24"/>
           <w:szCs w:val="24"/>
@@ -1093,7 +860,6 @@
           <w14:ligatures w14:val="none"/>
         </w:rPr>
       </w:pPr>
-      <w:proofErr w:type="spellStart"/>
       <w:r>
         <w:rPr>
           <w:rFonts w:eastAsia="Times New Roman" w:cs="Times New Roman"/>
@@ -1103,9 +869,8 @@
           <w:lang w:eastAsia="es-CO"/>
           <w14:ligatures w14:val="none"/>
         </w:rPr>
-        <w:t>Despues</w:t>
-      </w:r>
-      <w:proofErr w:type="spellEnd"/>
+        <w:t xml:space="preserve">Despues te va a preguntar si quieres instalar el software de podman (donde podrás ejecutar comandos; lo que instalamos anteriormente era una GUI </w:t>
+      </w:r>
       <w:r>
         <w:rPr>
           <w:rFonts w:eastAsia="Times New Roman" w:cs="Times New Roman"/>
@@ -1115,9 +880,9 @@
           <w:lang w:eastAsia="es-CO"/>
           <w14:ligatures w14:val="none"/>
         </w:rPr>
-        <w:t xml:space="preserve"> te va a preguntar si quieres instalar el software de </w:t>
-      </w:r>
-      <w:proofErr w:type="spellStart"/>
+        <w:lastRenderedPageBreak/>
+        <w:t>también conocido como interfaz grafica) Oprime la opción Yes</w:t>
+      </w:r>
       <w:r>
         <w:rPr>
           <w:rFonts w:eastAsia="Times New Roman" w:cs="Times New Roman"/>
@@ -1127,70 +892,12 @@
           <w:lang w:eastAsia="es-CO"/>
           <w14:ligatures w14:val="none"/>
         </w:rPr>
-        <w:t>podman</w:t>
-      </w:r>
-      <w:proofErr w:type="spellEnd"/>
+        <w:br/>
+      </w:r>
       <w:r>
         <w:rPr>
           <w:rFonts w:eastAsia="Times New Roman" w:cs="Times New Roman"/>
-          <w:kern w:val="0"/>
-          <w:sz w:val="24"/>
-          <w:szCs w:val="24"/>
-          <w:lang w:eastAsia="es-CO"/>
-          <w14:ligatures w14:val="none"/>
-        </w:rPr>
-        <w:t xml:space="preserve"> (donde podrás ejecutar comandos; lo que instalamos anteriormente era una GUI </w:t>
-      </w:r>
-      <w:r>
-        <w:rPr>
-          <w:rFonts w:eastAsia="Times New Roman" w:cs="Times New Roman"/>
-          <w:kern w:val="0"/>
-          <w:sz w:val="24"/>
-          <w:szCs w:val="24"/>
-          <w:lang w:eastAsia="es-CO"/>
-          <w14:ligatures w14:val="none"/>
-        </w:rPr>
-        <w:lastRenderedPageBreak/>
-        <w:t xml:space="preserve">también conocido como interfaz </w:t>
-      </w:r>
-      <w:proofErr w:type="spellStart"/>
-      <w:r>
-        <w:rPr>
-          <w:rFonts w:eastAsia="Times New Roman" w:cs="Times New Roman"/>
-          <w:kern w:val="0"/>
-          <w:sz w:val="24"/>
-          <w:szCs w:val="24"/>
-          <w:lang w:eastAsia="es-CO"/>
-          <w14:ligatures w14:val="none"/>
-        </w:rPr>
-        <w:t>grafica</w:t>
-      </w:r>
-      <w:proofErr w:type="spellEnd"/>
-      <w:r>
-        <w:rPr>
-          <w:rFonts w:eastAsia="Times New Roman" w:cs="Times New Roman"/>
-          <w:kern w:val="0"/>
-          <w:sz w:val="24"/>
-          <w:szCs w:val="24"/>
-          <w:lang w:eastAsia="es-CO"/>
-          <w14:ligatures w14:val="none"/>
-        </w:rPr>
-        <w:t>) Oprime la opción Yes</w:t>
-      </w:r>
-      <w:r>
-        <w:rPr>
-          <w:rFonts w:eastAsia="Times New Roman" w:cs="Times New Roman"/>
-          <w:kern w:val="0"/>
-          <w:sz w:val="24"/>
-          <w:szCs w:val="24"/>
-          <w:lang w:eastAsia="es-CO"/>
-          <w14:ligatures w14:val="none"/>
-        </w:rPr>
-        <w:br/>
-      </w:r>
-      <w:r>
-        <w:rPr>
-          <w:rFonts w:eastAsia="Times New Roman" w:cs="Times New Roman"/>
+          <w:noProof/>
           <w:kern w:val="0"/>
           <w:sz w:val="24"/>
           <w:szCs w:val="24"/>
@@ -1362,10 +1069,17 @@
           <w:lang w:eastAsia="es-CO"/>
           <w14:ligatures w14:val="none"/>
         </w:rPr>
-        <w:t xml:space="preserve">Dejar opción en WSL ya detectada si no la tienes te mostrara opción para instalar, </w:t>
-      </w:r>
-      <w:proofErr w:type="spellStart"/>
-      <w:r>
+        <w:t>Dejar opción en WSL ya detectada si no la tienes te mostrara opción para instalar, primir botón install.</w:t>
+      </w:r>
+    </w:p>
+    <w:p>
+      <w:pPr>
+        <w:pStyle w:val="Prrafodelista"/>
+        <w:numPr>
+          <w:ilvl w:val="0"/>
+          <w:numId w:val="1"/>
+        </w:numPr>
+        <w:spacing w:after="0" w:line="240" w:lineRule="auto"/>
         <w:rPr>
           <w:rFonts w:eastAsia="Times New Roman" w:cs="Times New Roman"/>
           <w:kern w:val="0"/>
@@ -1374,9 +1088,7 @@
           <w:lang w:eastAsia="es-CO"/>
           <w14:ligatures w14:val="none"/>
         </w:rPr>
-        <w:t>primir</w:t>
-      </w:r>
-      <w:proofErr w:type="spellEnd"/>
+      </w:pPr>
       <w:r>
         <w:rPr>
           <w:rFonts w:eastAsia="Times New Roman" w:cs="Times New Roman"/>
@@ -1386,59 +1098,6 @@
           <w:lang w:eastAsia="es-CO"/>
           <w14:ligatures w14:val="none"/>
         </w:rPr>
-        <w:t xml:space="preserve"> botón </w:t>
-      </w:r>
-      <w:proofErr w:type="spellStart"/>
-      <w:r>
-        <w:rPr>
-          <w:rFonts w:eastAsia="Times New Roman" w:cs="Times New Roman"/>
-          <w:kern w:val="0"/>
-          <w:sz w:val="24"/>
-          <w:szCs w:val="24"/>
-          <w:lang w:eastAsia="es-CO"/>
-          <w14:ligatures w14:val="none"/>
-        </w:rPr>
-        <w:t>install</w:t>
-      </w:r>
-      <w:proofErr w:type="spellEnd"/>
-      <w:r>
-        <w:rPr>
-          <w:rFonts w:eastAsia="Times New Roman" w:cs="Times New Roman"/>
-          <w:kern w:val="0"/>
-          <w:sz w:val="24"/>
-          <w:szCs w:val="24"/>
-          <w:lang w:eastAsia="es-CO"/>
-          <w14:ligatures w14:val="none"/>
-        </w:rPr>
-        <w:t>.</w:t>
-      </w:r>
-    </w:p>
-    <w:p>
-      <w:pPr>
-        <w:pStyle w:val="Prrafodelista"/>
-        <w:numPr>
-          <w:ilvl w:val="0"/>
-          <w:numId w:val="1"/>
-        </w:numPr>
-        <w:spacing w:after="0" w:line="240" w:lineRule="auto"/>
-        <w:rPr>
-          <w:rFonts w:eastAsia="Times New Roman" w:cs="Times New Roman"/>
-          <w:kern w:val="0"/>
-          <w:sz w:val="24"/>
-          <w:szCs w:val="24"/>
-          <w:lang w:eastAsia="es-CO"/>
-          <w14:ligatures w14:val="none"/>
-        </w:rPr>
-      </w:pPr>
-      <w:r>
-        <w:rPr>
-          <w:rFonts w:eastAsia="Times New Roman" w:cs="Times New Roman"/>
-          <w:kern w:val="0"/>
-          <w:sz w:val="24"/>
-          <w:szCs w:val="24"/>
-          <w:lang w:eastAsia="es-CO"/>
-          <w14:ligatures w14:val="none"/>
-        </w:rPr>
         <w:t>Al terminar la instalación de forma exitosa verifica la instalación</w:t>
       </w:r>
     </w:p>
@@ -1456,23 +1115,7 @@
           <w:b/>
           <w:bCs/>
         </w:rPr>
-        <w:t xml:space="preserve">3. Verificar la versión de </w:t>
-      </w:r>
-      <w:proofErr w:type="spellStart"/>
-      <w:r>
-        <w:rPr>
-          <w:b/>
-          <w:bCs/>
-        </w:rPr>
-        <w:t>Podman</w:t>
-      </w:r>
-      <w:proofErr w:type="spellEnd"/>
-      <w:r>
-        <w:rPr>
-          <w:b/>
-          <w:bCs/>
-        </w:rPr>
-        <w:t xml:space="preserve"> instalada:</w:t>
+        <w:t>3. Verificar la versión de Podman instalada:</w:t>
       </w:r>
     </w:p>
     <w:p>
@@ -1483,15 +1126,7 @@
         </w:numPr>
       </w:pPr>
       <w:r>
-        <w:t>Abre la terminal o símbolo del sistema (</w:t>
-      </w:r>
-      <w:proofErr w:type="spellStart"/>
-      <w:r>
-        <w:t>cmd</w:t>
-      </w:r>
-      <w:proofErr w:type="spellEnd"/>
-      <w:r>
-        <w:t>).</w:t>
+        <w:t>Abre la terminal o símbolo del sistema (cmd).</w:t>
       </w:r>
     </w:p>
     <w:p>
@@ -1504,7 +1139,6 @@
       <w:r>
         <w:t xml:space="preserve">Escribe el siguiente comando y presiona </w:t>
       </w:r>
-      <w:proofErr w:type="spellStart"/>
       <w:r>
         <w:rPr>
           <w:i/>
@@ -1512,7 +1146,6 @@
         </w:rPr>
         <w:t>Enter</w:t>
       </w:r>
-      <w:proofErr w:type="spellEnd"/>
       <w:r>
         <w:t>:</w:t>
       </w:r>
@@ -1521,31 +1154,13 @@
       <w:pPr>
         <w:ind w:firstLine="360"/>
       </w:pPr>
-      <w:proofErr w:type="spellStart"/>
-      <w:r>
-        <w:rPr>
-          <w:b/>
-          <w:bCs/>
-        </w:rPr>
-        <w:t>podman</w:t>
-      </w:r>
-      <w:proofErr w:type="spellEnd"/>
-      <w:r>
-        <w:rPr>
-          <w:b/>
-          <w:bCs/>
-        </w:rPr>
-        <w:t xml:space="preserve"> –</w:t>
-      </w:r>
-      <w:proofErr w:type="spellStart"/>
-      <w:r>
-        <w:rPr>
-          <w:b/>
-          <w:bCs/>
-        </w:rPr>
-        <w:t>version</w:t>
-      </w:r>
-      <w:proofErr w:type="spellEnd"/>
+      <w:r>
+        <w:rPr>
+          <w:b/>
+          <w:bCs/>
+        </w:rPr>
+        <w:t>podman –version</w:t>
+      </w:r>
     </w:p>
     <w:p>
       <w:pPr>
@@ -1568,27 +1183,7 @@
           <w:i/>
           <w:iCs/>
         </w:rPr>
-        <w:t xml:space="preserve">Esto debería mostrarte la versión instalada de </w:t>
-      </w:r>
-      <w:proofErr w:type="spellStart"/>
-      <w:r>
-        <w:rPr>
-          <w:b/>
-          <w:bCs/>
-          <w:i/>
-          <w:iCs/>
-        </w:rPr>
-        <w:t>Podman</w:t>
-      </w:r>
-      <w:proofErr w:type="spellEnd"/>
-      <w:r>
-        <w:rPr>
-          <w:b/>
-          <w:bCs/>
-          <w:i/>
-          <w:iCs/>
-        </w:rPr>
-        <w:t>.</w:t>
+        <w:t>Esto debería mostrarte la versión instalada de Podman.</w:t>
       </w:r>
     </w:p>
     <w:p>
@@ -1648,39 +1243,7 @@
           <w:b/>
           <w:bCs/>
         </w:rPr>
-        <w:t xml:space="preserve">4. Instalar </w:t>
-      </w:r>
-      <w:proofErr w:type="spellStart"/>
-      <w:r>
-        <w:rPr>
-          <w:b/>
-          <w:bCs/>
-        </w:rPr>
-        <w:t>Podman</w:t>
-      </w:r>
-      <w:proofErr w:type="spellEnd"/>
-      <w:r>
-        <w:rPr>
-          <w:b/>
-          <w:bCs/>
-        </w:rPr>
-        <w:t xml:space="preserve"> </w:t>
-      </w:r>
-      <w:proofErr w:type="spellStart"/>
-      <w:r>
-        <w:rPr>
-          <w:b/>
-          <w:bCs/>
-        </w:rPr>
-        <w:t>Compose</w:t>
-      </w:r>
-      <w:proofErr w:type="spellEnd"/>
-      <w:r>
-        <w:rPr>
-          <w:b/>
-          <w:bCs/>
-        </w:rPr>
-        <w:t>:</w:t>
+        <w:t>4. Instalar Podman Compose:</w:t>
       </w:r>
     </w:p>
     <w:p>
@@ -1695,23 +1258,7 @@
           <w:b/>
           <w:bCs/>
         </w:rPr>
-        <w:t xml:space="preserve">Asegúrate de tener Python y </w:t>
-      </w:r>
-      <w:proofErr w:type="spellStart"/>
-      <w:r>
-        <w:rPr>
-          <w:b/>
-          <w:bCs/>
-        </w:rPr>
-        <w:t>pip</w:t>
-      </w:r>
-      <w:proofErr w:type="spellEnd"/>
-      <w:r>
-        <w:rPr>
-          <w:b/>
-          <w:bCs/>
-        </w:rPr>
-        <w:t xml:space="preserve"> instalado</w:t>
+        <w:t>Asegúrate de tener Python y pip instalado</w:t>
       </w:r>
       <w:r>
         <w:t xml:space="preserve"> en tu sistema.</w:t>
@@ -1755,33 +1302,8 @@
           <w:b/>
           <w:bCs/>
         </w:rPr>
-        <w:t xml:space="preserve">instala </w:t>
-      </w:r>
-      <w:proofErr w:type="spellStart"/>
-      <w:r>
-        <w:rPr>
-          <w:b/>
-          <w:bCs/>
-        </w:rPr>
-        <w:t>Podman</w:t>
-      </w:r>
-      <w:proofErr w:type="spellEnd"/>
-      <w:r>
-        <w:rPr>
-          <w:b/>
-          <w:bCs/>
-        </w:rPr>
-        <w:t xml:space="preserve"> </w:t>
-      </w:r>
-      <w:proofErr w:type="spellStart"/>
-      <w:r>
-        <w:rPr>
-          <w:b/>
-          <w:bCs/>
-        </w:rPr>
-        <w:t>Compose</w:t>
-      </w:r>
-      <w:proofErr w:type="spellEnd"/>
+        <w:t>instala Podman Compose</w:t>
+      </w:r>
       <w:r>
         <w:t xml:space="preserve"> ejecutando:</w:t>
       </w:r>
@@ -1794,47 +1316,13 @@
           <w:bCs/>
         </w:rPr>
       </w:pPr>
-      <w:proofErr w:type="spellStart"/>
-      <w:r>
-        <w:rPr>
-          <w:b/>
-          <w:bCs/>
-        </w:rPr>
-        <w:t>pip</w:t>
-      </w:r>
-      <w:proofErr w:type="spellEnd"/>
-      <w:r>
-        <w:rPr>
-          <w:b/>
-          <w:bCs/>
-        </w:rPr>
-        <w:t xml:space="preserve"> </w:t>
-      </w:r>
-      <w:proofErr w:type="spellStart"/>
-      <w:r>
-        <w:rPr>
-          <w:b/>
-          <w:bCs/>
-        </w:rPr>
-        <w:t>install</w:t>
-      </w:r>
-      <w:proofErr w:type="spellEnd"/>
-      <w:r>
-        <w:rPr>
-          <w:b/>
-          <w:bCs/>
-        </w:rPr>
-        <w:t xml:space="preserve"> </w:t>
-      </w:r>
-      <w:proofErr w:type="spellStart"/>
-      <w:r>
-        <w:rPr>
-          <w:b/>
-          <w:bCs/>
-        </w:rPr>
-        <w:t>podman-compose</w:t>
-      </w:r>
-      <w:proofErr w:type="spellEnd"/>
+      <w:r>
+        <w:rPr>
+          <w:b/>
+          <w:bCs/>
+        </w:rPr>
+        <w:t>pip install podman-compose</w:t>
+      </w:r>
       <w:r>
         <w:rPr>
           <w:b/>
@@ -1904,23 +1392,7 @@
           <w:b/>
           <w:bCs/>
         </w:rPr>
-        <w:t>5. Configurar las Variables de Entorno (</w:t>
-      </w:r>
-      <w:proofErr w:type="spellStart"/>
-      <w:r>
-        <w:rPr>
-          <w:b/>
-          <w:bCs/>
-        </w:rPr>
-        <w:t>Path</w:t>
-      </w:r>
-      <w:proofErr w:type="spellEnd"/>
-      <w:r>
-        <w:rPr>
-          <w:b/>
-          <w:bCs/>
-        </w:rPr>
-        <w:t>):</w:t>
+        <w:t>5. Configurar las Variables de Entorno (Path):</w:t>
       </w:r>
     </w:p>
     <w:p>
@@ -2023,7 +1495,6 @@
       <w:r>
         <w:t xml:space="preserve">En la ventana que aparece, busca la variable </w:t>
       </w:r>
-      <w:proofErr w:type="spellStart"/>
       <w:r>
         <w:rPr>
           <w:b/>
@@ -2031,7 +1502,6 @@
         </w:rPr>
         <w:t>Path</w:t>
       </w:r>
-      <w:proofErr w:type="spellEnd"/>
       <w:r>
         <w:t xml:space="preserve"> en la sección "Variables del sistema" y haz clic en </w:t>
       </w:r>
@@ -2058,51 +1528,10 @@
           <w:b/>
           <w:bCs/>
         </w:rPr>
-        <w:t xml:space="preserve">Ubica la carpeta donde está el ejecutable de </w:t>
-      </w:r>
-      <w:proofErr w:type="spellStart"/>
-      <w:r>
-        <w:rPr>
-          <w:b/>
-          <w:bCs/>
-        </w:rPr>
-        <w:t>Podman</w:t>
-      </w:r>
-      <w:proofErr w:type="spellEnd"/>
-      <w:r>
-        <w:rPr>
-          <w:b/>
-          <w:bCs/>
-        </w:rPr>
-        <w:t xml:space="preserve"> </w:t>
-      </w:r>
-      <w:proofErr w:type="spellStart"/>
-      <w:r>
-        <w:rPr>
-          <w:b/>
-          <w:bCs/>
-        </w:rPr>
-        <w:t>Compose</w:t>
-      </w:r>
-      <w:proofErr w:type="spellEnd"/>
-      <w:r>
-        <w:t xml:space="preserve"> (esto debería haberte sido mostrado al momento de la instalación de </w:t>
-      </w:r>
-      <w:proofErr w:type="spellStart"/>
-      <w:r>
-        <w:t>Podman</w:t>
-      </w:r>
-      <w:proofErr w:type="spellEnd"/>
-      <w:r>
-        <w:t xml:space="preserve"> </w:t>
-      </w:r>
-      <w:proofErr w:type="spellStart"/>
-      <w:r>
-        <w:t>Compose</w:t>
-      </w:r>
-      <w:proofErr w:type="spellEnd"/>
-      <w:r>
-        <w:t>).</w:t>
+        <w:t>Ubica la carpeta donde está el ejecutable de Podman Compose</w:t>
+      </w:r>
+      <w:r>
+        <w:t xml:space="preserve"> (esto debería haberte sido mostrado al momento de la instalación de Podman Compose).</w:t>
       </w:r>
     </w:p>
     <w:p>
@@ -2121,31 +1550,7 @@
         <w:t>Añadir la ruta</w:t>
       </w:r>
       <w:r>
-        <w:t xml:space="preserve"> donde está instalado </w:t>
-      </w:r>
-      <w:proofErr w:type="spellStart"/>
-      <w:r>
-        <w:t>Podman</w:t>
-      </w:r>
-      <w:proofErr w:type="spellEnd"/>
-      <w:r>
-        <w:t xml:space="preserve"> </w:t>
-      </w:r>
-      <w:proofErr w:type="spellStart"/>
-      <w:r>
-        <w:t>Compose</w:t>
-      </w:r>
-      <w:proofErr w:type="spellEnd"/>
-      <w:r>
-        <w:t xml:space="preserve"> al </w:t>
-      </w:r>
-      <w:proofErr w:type="spellStart"/>
-      <w:r>
-        <w:t>Path</w:t>
-      </w:r>
-      <w:proofErr w:type="spellEnd"/>
-      <w:r>
-        <w:t>.</w:t>
+        <w:t xml:space="preserve"> donde está instalado Podman Compose al Path.</w:t>
       </w:r>
       <w:r>
         <w:br/>
@@ -2275,23 +1680,7 @@
           <w:b/>
           <w:bCs/>
         </w:rPr>
-        <w:t xml:space="preserve">Comando para ver que </w:t>
-      </w:r>
-      <w:proofErr w:type="spellStart"/>
-      <w:r>
-        <w:rPr>
-          <w:b/>
-          <w:bCs/>
-        </w:rPr>
-        <w:t>podman-compose</w:t>
-      </w:r>
-      <w:proofErr w:type="spellEnd"/>
-      <w:r>
-        <w:rPr>
-          <w:b/>
-          <w:bCs/>
-        </w:rPr>
-        <w:t xml:space="preserve"> este bien instalado</w:t>
+        <w:t>Comando para ver que podman-compose este bien instalado</w:t>
       </w:r>
     </w:p>
     <w:p>
@@ -2380,6 +1769,458 @@
       </w:r>
     </w:p>
     <w:p>
+      <w:pPr>
+        <w:rPr>
+          <w:b/>
+          <w:bCs/>
+        </w:rPr>
+      </w:pPr>
+      <w:r>
+        <w:rPr>
+          <w:rFonts w:ascii="Segoe UI Emoji" w:hAnsi="Segoe UI Emoji" w:cs="Segoe UI Emoji"/>
+          <w:b/>
+          <w:bCs/>
+        </w:rPr>
+        <w:t>🔧</w:t>
+      </w:r>
+      <w:r>
+        <w:rPr>
+          <w:b/>
+          <w:bCs/>
+        </w:rPr>
+        <w:t xml:space="preserve"> Paso 0: Verificar y habilitar la virtualización en BIOS/UEFI</w:t>
+      </w:r>
+    </w:p>
+    <w:p>
+      <w:r>
+        <w:t>Antes de instalar WSL 2, asegúrate de que la tecnología de virtualización esté habilitada en el BIOS o UEFI de tu computadora.</w:t>
+      </w:r>
+    </w:p>
+    <w:p>
+      <w:r>
+        <w:rPr>
+          <w:b/>
+          <w:bCs/>
+        </w:rPr>
+        <w:t>¿Cómo verificar si la virtualización está habilitada?</w:t>
+      </w:r>
+    </w:p>
+    <w:p>
+      <w:pPr>
+        <w:numPr>
+          <w:ilvl w:val="0"/>
+          <w:numId w:val="14"/>
+        </w:numPr>
+      </w:pPr>
+      <w:r>
+        <w:t xml:space="preserve">Presiona Ctrl + Shift + Esc para abrir el </w:t>
+      </w:r>
+      <w:r>
+        <w:rPr>
+          <w:b/>
+          <w:bCs/>
+        </w:rPr>
+        <w:t>Administrador de tareas</w:t>
+      </w:r>
+      <w:r>
+        <w:t>.</w:t>
+      </w:r>
+    </w:p>
+    <w:p>
+      <w:pPr>
+        <w:numPr>
+          <w:ilvl w:val="0"/>
+          <w:numId w:val="14"/>
+        </w:numPr>
+      </w:pPr>
+      <w:r>
+        <w:t xml:space="preserve">Ve a la pestaña </w:t>
+      </w:r>
+      <w:r>
+        <w:rPr>
+          <w:b/>
+          <w:bCs/>
+        </w:rPr>
+        <w:t>Rendimiento</w:t>
+      </w:r>
+      <w:r>
+        <w:t>.</w:t>
+      </w:r>
+    </w:p>
+    <w:p>
+      <w:pPr>
+        <w:numPr>
+          <w:ilvl w:val="0"/>
+          <w:numId w:val="14"/>
+        </w:numPr>
+      </w:pPr>
+      <w:r>
+        <w:t xml:space="preserve">En la sección de </w:t>
+      </w:r>
+      <w:r>
+        <w:rPr>
+          <w:b/>
+          <w:bCs/>
+        </w:rPr>
+        <w:t>CPU</w:t>
+      </w:r>
+      <w:r>
+        <w:t xml:space="preserve">, busca la línea que dice </w:t>
+      </w:r>
+      <w:r>
+        <w:rPr>
+          <w:b/>
+          <w:bCs/>
+        </w:rPr>
+        <w:t>Virtualización</w:t>
+      </w:r>
+      <w:r>
+        <w:t>.</w:t>
+      </w:r>
+    </w:p>
+    <w:p>
+      <w:pPr>
+        <w:numPr>
+          <w:ilvl w:val="1"/>
+          <w:numId w:val="14"/>
+        </w:numPr>
+      </w:pPr>
+      <w:r>
+        <w:t xml:space="preserve">Si dice </w:t>
+      </w:r>
+      <w:r>
+        <w:rPr>
+          <w:b/>
+          <w:bCs/>
+        </w:rPr>
+        <w:t>Habilitada</w:t>
+      </w:r>
+      <w:r>
+        <w:t>, puedes continuar con la instalación.</w:t>
+      </w:r>
+    </w:p>
+    <w:p>
+      <w:pPr>
+        <w:numPr>
+          <w:ilvl w:val="1"/>
+          <w:numId w:val="14"/>
+        </w:numPr>
+      </w:pPr>
+      <w:r>
+        <w:t xml:space="preserve">Si dice </w:t>
+      </w:r>
+      <w:r>
+        <w:rPr>
+          <w:b/>
+          <w:bCs/>
+        </w:rPr>
+        <w:t>Deshabilitada</w:t>
+      </w:r>
+      <w:r>
+        <w:t>, deberás habilitarla desde el BIOS/UEFI.</w:t>
+      </w:r>
+    </w:p>
+    <w:p>
+      <w:pPr>
+        <w:rPr>
+          <w:b/>
+          <w:bCs/>
+        </w:rPr>
+      </w:pPr>
+      <w:r>
+        <w:rPr>
+          <w:b/>
+          <w:bCs/>
+        </w:rPr>
+        <w:t>Opción 1</w:t>
+      </w:r>
+      <w:r>
+        <w:br/>
+        <w:t>Seleccione un producto para comprobar la relevancia del artículo</w:t>
+      </w:r>
+    </w:p>
+    <w:p>
+      <w:r>
+        <w:t>Instrucciones</w:t>
+      </w:r>
+    </w:p>
+    <w:p>
+      <w:r>
+        <w:t>Habilitar o deshabilitar la virtualización de Windows:</w:t>
+      </w:r>
+    </w:p>
+    <w:p>
+      <w:pPr>
+        <w:numPr>
+          <w:ilvl w:val="0"/>
+          <w:numId w:val="16"/>
+        </w:numPr>
+      </w:pPr>
+      <w:r>
+        <w:t>Inicie la herramienta de características de Windows:</w:t>
+      </w:r>
+    </w:p>
+    <w:p>
+      <w:pPr>
+        <w:numPr>
+          <w:ilvl w:val="1"/>
+          <w:numId w:val="16"/>
+        </w:numPr>
+      </w:pPr>
+      <w:r>
+        <w:t>Haga clic en el icono Buscar.</w:t>
+      </w:r>
+    </w:p>
+    <w:p>
+      <w:pPr>
+        <w:numPr>
+          <w:ilvl w:val="1"/>
+          <w:numId w:val="16"/>
+        </w:numPr>
+      </w:pPr>
+      <w:r>
+        <w:t>Escriba Activar o desactivar características de Windows en el campo de búsqueda.</w:t>
+      </w:r>
+    </w:p>
+    <w:p>
+      <w:pPr>
+        <w:numPr>
+          <w:ilvl w:val="1"/>
+          <w:numId w:val="16"/>
+        </w:numPr>
+      </w:pPr>
+      <w:r>
+        <w:t>Haga clic en Open (Abrir).</w:t>
+      </w:r>
+    </w:p>
+    <w:p>
+      <w:r>
+        <w:lastRenderedPageBreak/>
+        <w:drawing>
+          <wp:inline distT="0" distB="0" distL="0" distR="0" wp14:anchorId="588B2500" wp14:editId="28664F0E">
+            <wp:extent cx="5612130" cy="3270885"/>
+            <wp:effectExtent l="0" t="0" r="7620" b="5715"/>
+            <wp:docPr id="1316617992" name="Imagen 4" descr="Captura de pantalla de activación o desactivación de las características de Windows"/>
+            <wp:cNvGraphicFramePr>
+              <a:graphicFrameLocks xmlns:a="http://schemas.openxmlformats.org/drawingml/2006/main" noChangeAspect="1"/>
+            </wp:cNvGraphicFramePr>
+            <a:graphic xmlns:a="http://schemas.openxmlformats.org/drawingml/2006/main">
+              <a:graphicData uri="http://schemas.openxmlformats.org/drawingml/2006/picture">
+                <pic:pic xmlns:pic="http://schemas.openxmlformats.org/drawingml/2006/picture">
+                  <pic:nvPicPr>
+                    <pic:cNvPr id="0" name="Picture 11" descr="Captura de pantalla de activación o desactivación de las características de Windows"/>
+                    <pic:cNvPicPr>
+                      <a:picLocks noChangeAspect="1" noChangeArrowheads="1"/>
+                    </pic:cNvPicPr>
+                  </pic:nvPicPr>
+                  <pic:blipFill>
+                    <a:blip r:embed="rId21">
+                      <a:extLst>
+                        <a:ext uri="{28A0092B-C50C-407E-A947-70E740481C1C}">
+                          <a14:useLocalDpi xmlns:a14="http://schemas.microsoft.com/office/drawing/2010/main" val="0"/>
+                        </a:ext>
+                      </a:extLst>
+                    </a:blip>
+                    <a:srcRect/>
+                    <a:stretch>
+                      <a:fillRect/>
+                    </a:stretch>
+                  </pic:blipFill>
+                  <pic:spPr bwMode="auto">
+                    <a:xfrm>
+                      <a:off x="0" y="0"/>
+                      <a:ext cx="5612130" cy="3270885"/>
+                    </a:xfrm>
+                    <a:prstGeom prst="rect">
+                      <a:avLst/>
+                    </a:prstGeom>
+                    <a:noFill/>
+                    <a:ln>
+                      <a:noFill/>
+                    </a:ln>
+                  </pic:spPr>
+                </pic:pic>
+              </a:graphicData>
+            </a:graphic>
+          </wp:inline>
+        </w:drawing>
+      </w:r>
+    </w:p>
+    <w:p>
+      <w:pPr>
+        <w:numPr>
+          <w:ilvl w:val="0"/>
+          <w:numId w:val="16"/>
+        </w:numPr>
+      </w:pPr>
+      <w:r>
+        <w:t>Marque (o desmarque) las opciones Virtual Machine Platform y Windows Hypervisor Platform.</w:t>
+      </w:r>
+    </w:p>
+    <w:p>
+      <w:r>
+        <w:lastRenderedPageBreak/>
+        <w:drawing>
+          <wp:inline distT="0" distB="0" distL="0" distR="0" wp14:anchorId="6D174D76" wp14:editId="41FEC608">
+            <wp:extent cx="5612130" cy="4534535"/>
+            <wp:effectExtent l="0" t="0" r="7620" b="0"/>
+            <wp:docPr id="975218695" name="Imagen 3" descr="Captura de pantalla de selección de virtualización"/>
+            <wp:cNvGraphicFramePr>
+              <a:graphicFrameLocks xmlns:a="http://schemas.openxmlformats.org/drawingml/2006/main" noChangeAspect="1"/>
+            </wp:cNvGraphicFramePr>
+            <a:graphic xmlns:a="http://schemas.openxmlformats.org/drawingml/2006/main">
+              <a:graphicData uri="http://schemas.openxmlformats.org/drawingml/2006/picture">
+                <pic:pic xmlns:pic="http://schemas.openxmlformats.org/drawingml/2006/picture">
+                  <pic:nvPicPr>
+                    <pic:cNvPr id="0" name="Picture 12" descr="Captura de pantalla de selección de virtualización"/>
+                    <pic:cNvPicPr>
+                      <a:picLocks noChangeAspect="1" noChangeArrowheads="1"/>
+                    </pic:cNvPicPr>
+                  </pic:nvPicPr>
+                  <pic:blipFill>
+                    <a:blip r:embed="rId22">
+                      <a:extLst>
+                        <a:ext uri="{28A0092B-C50C-407E-A947-70E740481C1C}">
+                          <a14:useLocalDpi xmlns:a14="http://schemas.microsoft.com/office/drawing/2010/main" val="0"/>
+                        </a:ext>
+                      </a:extLst>
+                    </a:blip>
+                    <a:srcRect/>
+                    <a:stretch>
+                      <a:fillRect/>
+                    </a:stretch>
+                  </pic:blipFill>
+                  <pic:spPr bwMode="auto">
+                    <a:xfrm>
+                      <a:off x="0" y="0"/>
+                      <a:ext cx="5612130" cy="4534535"/>
+                    </a:xfrm>
+                    <a:prstGeom prst="rect">
+                      <a:avLst/>
+                    </a:prstGeom>
+                    <a:noFill/>
+                    <a:ln>
+                      <a:noFill/>
+                    </a:ln>
+                  </pic:spPr>
+                </pic:pic>
+              </a:graphicData>
+            </a:graphic>
+          </wp:inline>
+        </w:drawing>
+      </w:r>
+    </w:p>
+    <w:p>
+      <w:pPr>
+        <w:numPr>
+          <w:ilvl w:val="0"/>
+          <w:numId w:val="16"/>
+        </w:numPr>
+      </w:pPr>
+      <w:r>
+        <w:t>Haga clic en Aceptar.</w:t>
+      </w:r>
+    </w:p>
+    <w:p>
+      <w:pPr>
+        <w:numPr>
+          <w:ilvl w:val="0"/>
+          <w:numId w:val="16"/>
+        </w:numPr>
+      </w:pPr>
+      <w:r>
+        <w:t>Windows agrega las dependencias de VMP necesarias y solicita reiniciar.</w:t>
+      </w:r>
+    </w:p>
+    <w:p/>
+    <w:p>
+      <w:r>
+        <w:rPr>
+          <w:b/>
+          <w:bCs/>
+        </w:rPr>
+        <w:t xml:space="preserve">Opción 2 </w:t>
+      </w:r>
+      <w:r>
+        <w:rPr>
+          <w:b/>
+          <w:bCs/>
+        </w:rPr>
+        <w:t>¿Cómo habilitarla desde BIOS/UEFI?</w:t>
+      </w:r>
+    </w:p>
+    <w:p>
+      <w:pPr>
+        <w:numPr>
+          <w:ilvl w:val="0"/>
+          <w:numId w:val="15"/>
+        </w:numPr>
+      </w:pPr>
+      <w:r>
+        <w:t>Reinicia tu computadora y entra al BIOS/UEFI presionando la tecla correspondiente (generalmente Del, F2, F10, Esc o similar — depende del fabricante).</w:t>
+      </w:r>
+    </w:p>
+    <w:p>
+      <w:pPr>
+        <w:numPr>
+          <w:ilvl w:val="0"/>
+          <w:numId w:val="15"/>
+        </w:numPr>
+      </w:pPr>
+      <w:r>
+        <w:t xml:space="preserve">Busca una opción llamada </w:t>
+      </w:r>
+      <w:r>
+        <w:rPr>
+          <w:b/>
+          <w:bCs/>
+        </w:rPr>
+        <w:t>Intel Virtualization Technology (VT-x)</w:t>
+      </w:r>
+      <w:r>
+        <w:t xml:space="preserve"> o </w:t>
+      </w:r>
+      <w:r>
+        <w:rPr>
+          <w:b/>
+          <w:bCs/>
+        </w:rPr>
+        <w:t>AMD-V</w:t>
+      </w:r>
+      <w:r>
+        <w:t xml:space="preserve">, y </w:t>
+      </w:r>
+      <w:r>
+        <w:rPr>
+          <w:b/>
+          <w:bCs/>
+        </w:rPr>
+        <w:t>actívala</w:t>
+      </w:r>
+      <w:r>
+        <w:t>.</w:t>
+      </w:r>
+    </w:p>
+    <w:p>
+      <w:pPr>
+        <w:numPr>
+          <w:ilvl w:val="0"/>
+          <w:numId w:val="15"/>
+        </w:numPr>
+      </w:pPr>
+      <w:r>
+        <w:t>Guarda los cambios y reinicia el sistema.</w:t>
+      </w:r>
+    </w:p>
+    <w:p>
+      <w:pPr>
+        <w:rPr>
+          <w:b/>
+          <w:bCs/>
+        </w:rPr>
+      </w:pPr>
+    </w:p>
+    <w:p>
       <w:r>
         <w:t>Para instalar WSL, primero debes habilitarlo en tu sistema.</w:t>
       </w:r>
@@ -2420,6 +2261,7 @@
           <w:b/>
           <w:bCs/>
         </w:rPr>
+        <w:lastRenderedPageBreak/>
         <w:t>Paso 1.2: Ejecutar el comando para habilitar WSL</w:t>
       </w:r>
       <w:r>
@@ -2428,19 +2270,9 @@
       </w:r>
     </w:p>
     <w:p>
-      <w:proofErr w:type="spellStart"/>
-      <w:r>
-        <w:t>wsl</w:t>
-      </w:r>
-      <w:proofErr w:type="spellEnd"/>
-      <w:r>
-        <w:t xml:space="preserve"> --</w:t>
-      </w:r>
-      <w:proofErr w:type="spellStart"/>
-      <w:r>
-        <w:t>install</w:t>
-      </w:r>
-      <w:proofErr w:type="spellEnd"/>
+      <w:r>
+        <w:t>wsl --install</w:t>
+      </w:r>
     </w:p>
     <w:p>
       <w:r>
@@ -2460,21 +2292,8 @@
       </w:r>
     </w:p>
     <w:p>
-      <w:proofErr w:type="spellStart"/>
-      <w:r>
-        <w:t>wsl</w:t>
-      </w:r>
-      <w:proofErr w:type="spellEnd"/>
-      <w:r>
-        <w:t xml:space="preserve"> --set-default-</w:t>
-      </w:r>
-      <w:proofErr w:type="spellStart"/>
-      <w:r>
-        <w:t>version</w:t>
-      </w:r>
-      <w:proofErr w:type="spellEnd"/>
-      <w:r>
-        <w:t xml:space="preserve"> 2</w:t>
+      <w:r>
+        <w:t>wsl --set-default-version 2</w:t>
       </w:r>
     </w:p>
     <w:p>
@@ -2486,17 +2305,8 @@
           <w:b/>
           <w:bCs/>
         </w:rPr>
-        <w:t xml:space="preserve">Virtual Machine </w:t>
-      </w:r>
-      <w:proofErr w:type="spellStart"/>
-      <w:r>
-        <w:rPr>
-          <w:b/>
-          <w:bCs/>
-        </w:rPr>
-        <w:t>Platform</w:t>
-      </w:r>
-      <w:proofErr w:type="spellEnd"/>
+        <w:t>Virtual Machine Platform</w:t>
+      </w:r>
       <w:r>
         <w:t xml:space="preserve"> y </w:t>
       </w:r>
@@ -2505,39 +2315,7 @@
           <w:b/>
           <w:bCs/>
         </w:rPr>
-        <w:t xml:space="preserve">Windows </w:t>
-      </w:r>
-      <w:proofErr w:type="spellStart"/>
-      <w:r>
-        <w:rPr>
-          <w:b/>
-          <w:bCs/>
-        </w:rPr>
-        <w:t>Subsystem</w:t>
-      </w:r>
-      <w:proofErr w:type="spellEnd"/>
-      <w:r>
-        <w:rPr>
-          <w:b/>
-          <w:bCs/>
-        </w:rPr>
-        <w:t xml:space="preserve"> </w:t>
-      </w:r>
-      <w:proofErr w:type="spellStart"/>
-      <w:r>
-        <w:rPr>
-          <w:b/>
-          <w:bCs/>
-        </w:rPr>
-        <w:t>for</w:t>
-      </w:r>
-      <w:proofErr w:type="spellEnd"/>
-      <w:r>
-        <w:rPr>
-          <w:b/>
-          <w:bCs/>
-        </w:rPr>
-        <w:t xml:space="preserve"> Linux</w:t>
+        <w:t>Windows Subsystem for Linux</w:t>
       </w:r>
       <w:r>
         <w:t xml:space="preserve"> manualmente, con los siguientes comandos:</w:t>
@@ -2545,78 +2323,13 @@
     </w:p>
     <w:p>
       <w:r>
-        <w:t>dism.exe /online /</w:t>
-      </w:r>
-      <w:proofErr w:type="spellStart"/>
-      <w:r>
-        <w:t>enable-feature</w:t>
-      </w:r>
-      <w:proofErr w:type="spellEnd"/>
-      <w:r>
-        <w:t xml:space="preserve"> /</w:t>
-      </w:r>
-      <w:proofErr w:type="spellStart"/>
-      <w:proofErr w:type="gramStart"/>
-      <w:r>
-        <w:t>featurename:Microsoft</w:t>
-      </w:r>
-      <w:proofErr w:type="gramEnd"/>
-      <w:r>
-        <w:t>-Windows-Subsystem-Linux</w:t>
-      </w:r>
-      <w:proofErr w:type="spellEnd"/>
-      <w:r>
-        <w:t xml:space="preserve"> /</w:t>
-      </w:r>
-      <w:proofErr w:type="spellStart"/>
-      <w:r>
-        <w:t>all</w:t>
-      </w:r>
-      <w:proofErr w:type="spellEnd"/>
-      <w:r>
-        <w:t xml:space="preserve"> /</w:t>
-      </w:r>
-      <w:proofErr w:type="spellStart"/>
-      <w:r>
-        <w:t>norestart</w:t>
-      </w:r>
-      <w:proofErr w:type="spellEnd"/>
-    </w:p>
-    <w:p>
-      <w:r>
-        <w:t>dism.exe /online /</w:t>
-      </w:r>
-      <w:proofErr w:type="spellStart"/>
-      <w:r>
-        <w:t>enable-feature</w:t>
-      </w:r>
-      <w:proofErr w:type="spellEnd"/>
-      <w:r>
-        <w:t xml:space="preserve"> /</w:t>
-      </w:r>
-      <w:proofErr w:type="spellStart"/>
-      <w:proofErr w:type="gramStart"/>
-      <w:r>
-        <w:t>featurename:VirtualMachinePlatform</w:t>
-      </w:r>
-      <w:proofErr w:type="spellEnd"/>
-      <w:proofErr w:type="gramEnd"/>
-      <w:r>
-        <w:t xml:space="preserve"> /</w:t>
-      </w:r>
-      <w:proofErr w:type="spellStart"/>
-      <w:r>
-        <w:t>all</w:t>
-      </w:r>
-      <w:proofErr w:type="spellEnd"/>
-      <w:r>
-        <w:t xml:space="preserve"> /</w:t>
-      </w:r>
-      <w:proofErr w:type="spellStart"/>
-      <w:r>
-        <w:t>norestart</w:t>
-      </w:r>
-      <w:proofErr w:type="spellEnd"/>
+        <w:t>dism.exe /online /enable-feature /featurename:Microsoft-Windows-Subsystem-Linux /all /norestart</w:t>
+      </w:r>
+    </w:p>
+    <w:p>
+      <w:r>
+        <w:t>dism.exe /online /enable-feature /featurename:VirtualMachinePlatform /all /norestart</w:t>
+      </w:r>
     </w:p>
     <w:p>
       <w:r>
@@ -2640,23 +2353,7 @@
     </w:p>
     <w:p>
       <w:r>
-        <w:t xml:space="preserve">Cuando habilitas WSL con el comando </w:t>
-      </w:r>
-      <w:proofErr w:type="spellStart"/>
-      <w:r>
-        <w:t>wsl</w:t>
-      </w:r>
-      <w:proofErr w:type="spellEnd"/>
-      <w:r>
-        <w:t xml:space="preserve"> --</w:t>
-      </w:r>
-      <w:proofErr w:type="spellStart"/>
-      <w:r>
-        <w:t>install</w:t>
-      </w:r>
-      <w:proofErr w:type="spellEnd"/>
-      <w:r>
-        <w:t xml:space="preserve">, WSL debería instalar automáticamente la distribución de </w:t>
+        <w:t xml:space="preserve">Cuando habilitas WSL con el comando wsl --install, WSL debería instalar automáticamente la distribución de </w:t>
       </w:r>
       <w:r>
         <w:rPr>
@@ -2798,7 +2495,6 @@
           <w:b/>
           <w:bCs/>
         </w:rPr>
-        <w:lastRenderedPageBreak/>
         <w:t>3. Iniciar la distribución de Linux</w:t>
       </w:r>
     </w:p>
@@ -2830,6 +2526,7 @@
         </w:numPr>
       </w:pPr>
       <w:r>
+        <w:lastRenderedPageBreak/>
         <w:t>El primer lanzamiento te pedirá que configures un nombre de usuario y una contraseña de Linux.</w:t>
       </w:r>
     </w:p>
@@ -2868,39 +2565,13 @@
     </w:p>
     <w:p>
       <w:r>
-        <w:t xml:space="preserve">sudo </w:t>
-      </w:r>
-      <w:proofErr w:type="spellStart"/>
-      <w:r>
-        <w:t>apt</w:t>
-      </w:r>
-      <w:proofErr w:type="spellEnd"/>
-      <w:r>
-        <w:t xml:space="preserve"> </w:t>
-      </w:r>
-      <w:proofErr w:type="spellStart"/>
-      <w:r>
-        <w:t>update</w:t>
-      </w:r>
-      <w:proofErr w:type="spellEnd"/>
-    </w:p>
-    <w:p>
-      <w:r>
-        <w:t xml:space="preserve">sudo </w:t>
-      </w:r>
-      <w:proofErr w:type="spellStart"/>
-      <w:r>
-        <w:t>apt</w:t>
-      </w:r>
-      <w:proofErr w:type="spellEnd"/>
-      <w:r>
-        <w:t xml:space="preserve"> </w:t>
-      </w:r>
-      <w:proofErr w:type="spellStart"/>
-      <w:r>
-        <w:t>upgrade</w:t>
-      </w:r>
-      <w:proofErr w:type="spellEnd"/>
+        <w:t>sudo apt update</w:t>
+      </w:r>
+    </w:p>
+    <w:p>
+      <w:r>
+        <w:t>sudo apt upgrade</w:t>
+      </w:r>
     </w:p>
     <w:p>
       <w:r>
@@ -2943,22 +2614,15 @@
       </w:r>
     </w:p>
     <w:p>
-      <w:proofErr w:type="spellStart"/>
-      <w:r>
-        <w:t>Wsl</w:t>
-      </w:r>
-      <w:proofErr w:type="spellEnd"/>
-      <w:r>
-        <w:t xml:space="preserve"> –</w:t>
-      </w:r>
-      <w:proofErr w:type="spellStart"/>
-      <w:r>
-        <w:t>version</w:t>
-      </w:r>
-      <w:proofErr w:type="spellEnd"/>
-    </w:p>
-    <w:p>
-      <w:r>
+      <w:r>
+        <w:t>Wsl –version</w:t>
+      </w:r>
+    </w:p>
+    <w:p>
+      <w:r>
+        <w:rPr>
+          <w:noProof/>
+        </w:rPr>
         <w:drawing>
           <wp:inline distT="0" distB="0" distL="0" distR="0" wp14:anchorId="32DDF875" wp14:editId="6AFF86DB">
             <wp:extent cx="5612130" cy="1553210"/>
@@ -2975,7 +2639,7 @@
                     <pic:cNvPicPr/>
                   </pic:nvPicPr>
                   <pic:blipFill>
-                    <a:blip r:embed="rId21"/>
+                    <a:blip r:embed="rId23"/>
                     <a:stretch>
                       <a:fillRect/>
                     </a:stretch>
@@ -2997,17 +2661,15 @@
       </w:r>
     </w:p>
     <w:p>
-      <w:proofErr w:type="spellStart"/>
-      <w:r>
-        <w:t>Tambien</w:t>
-      </w:r>
-      <w:proofErr w:type="spellEnd"/>
-      <w:r>
-        <w:t xml:space="preserve"> podrás ver la distribución buscando en la barra de tareas</w:t>
-      </w:r>
-    </w:p>
-    <w:p>
-      <w:r>
+      <w:r>
+        <w:t>Tambien podrás ver la distribución buscando en la barra de tareas</w:t>
+      </w:r>
+    </w:p>
+    <w:p>
+      <w:r>
+        <w:rPr>
+          <w:noProof/>
+        </w:rPr>
         <w:lastRenderedPageBreak/>
         <w:drawing>
           <wp:inline distT="0" distB="0" distL="0" distR="0" wp14:anchorId="100B69FE" wp14:editId="6D3CED2E">
@@ -3025,7 +2687,7 @@
                     <pic:cNvPicPr/>
                   </pic:nvPicPr>
                   <pic:blipFill>
-                    <a:blip r:embed="rId22"/>
+                    <a:blip r:embed="rId24"/>
                     <a:stretch>
                       <a:fillRect/>
                     </a:stretch>
@@ -3054,6 +2716,9 @@
         <w:br/>
       </w:r>
       <w:r>
+        <w:rPr>
+          <w:noProof/>
+        </w:rPr>
         <w:drawing>
           <wp:inline distT="0" distB="0" distL="0" distR="0" wp14:anchorId="649AFE13" wp14:editId="6D22C953">
             <wp:extent cx="5612130" cy="2093595"/>
@@ -3070,7 +2735,7 @@
                     <pic:cNvPicPr/>
                   </pic:nvPicPr>
                   <pic:blipFill>
-                    <a:blip r:embed="rId23"/>
+                    <a:blip r:embed="rId25"/>
                     <a:stretch>
                       <a:fillRect/>
                     </a:stretch>
@@ -4491,6 +4156,119 @@
     </w:lvl>
   </w:abstractNum>
   <w:abstractNum w:abstractNumId="10" w15:restartNumberingAfterBreak="0">
+    <w:nsid w:val="57E373EE"/>
+    <w:multiLevelType w:val="multilevel"/>
+    <w:tmpl w:val="9DE49F3A"/>
+    <w:lvl w:ilvl="0">
+      <w:start w:val="1"/>
+      <w:numFmt w:val="decimal"/>
+      <w:lvlText w:val="%1."/>
+      <w:lvlJc w:val="left"/>
+      <w:pPr>
+        <w:tabs>
+          <w:tab w:val="num" w:pos="720"/>
+        </w:tabs>
+        <w:ind w:left="720" w:hanging="360"/>
+      </w:pPr>
+    </w:lvl>
+    <w:lvl w:ilvl="1" w:tentative="1">
+      <w:start w:val="1"/>
+      <w:numFmt w:val="decimal"/>
+      <w:lvlText w:val="%2."/>
+      <w:lvlJc w:val="left"/>
+      <w:pPr>
+        <w:tabs>
+          <w:tab w:val="num" w:pos="1440"/>
+        </w:tabs>
+        <w:ind w:left="1440" w:hanging="360"/>
+      </w:pPr>
+    </w:lvl>
+    <w:lvl w:ilvl="2" w:tentative="1">
+      <w:start w:val="1"/>
+      <w:numFmt w:val="decimal"/>
+      <w:lvlText w:val="%3."/>
+      <w:lvlJc w:val="left"/>
+      <w:pPr>
+        <w:tabs>
+          <w:tab w:val="num" w:pos="2160"/>
+        </w:tabs>
+        <w:ind w:left="2160" w:hanging="360"/>
+      </w:pPr>
+    </w:lvl>
+    <w:lvl w:ilvl="3" w:tentative="1">
+      <w:start w:val="1"/>
+      <w:numFmt w:val="decimal"/>
+      <w:lvlText w:val="%4."/>
+      <w:lvlJc w:val="left"/>
+      <w:pPr>
+        <w:tabs>
+          <w:tab w:val="num" w:pos="2880"/>
+        </w:tabs>
+        <w:ind w:left="2880" w:hanging="360"/>
+      </w:pPr>
+    </w:lvl>
+    <w:lvl w:ilvl="4" w:tentative="1">
+      <w:start w:val="1"/>
+      <w:numFmt w:val="decimal"/>
+      <w:lvlText w:val="%5."/>
+      <w:lvlJc w:val="left"/>
+      <w:pPr>
+        <w:tabs>
+          <w:tab w:val="num" w:pos="3600"/>
+        </w:tabs>
+        <w:ind w:left="3600" w:hanging="360"/>
+      </w:pPr>
+    </w:lvl>
+    <w:lvl w:ilvl="5" w:tentative="1">
+      <w:start w:val="1"/>
+      <w:numFmt w:val="decimal"/>
+      <w:lvlText w:val="%6."/>
+      <w:lvlJc w:val="left"/>
+      <w:pPr>
+        <w:tabs>
+          <w:tab w:val="num" w:pos="4320"/>
+        </w:tabs>
+        <w:ind w:left="4320" w:hanging="360"/>
+      </w:pPr>
+    </w:lvl>
+    <w:lvl w:ilvl="6" w:tentative="1">
+      <w:start w:val="1"/>
+      <w:numFmt w:val="decimal"/>
+      <w:lvlText w:val="%7."/>
+      <w:lvlJc w:val="left"/>
+      <w:pPr>
+        <w:tabs>
+          <w:tab w:val="num" w:pos="5040"/>
+        </w:tabs>
+        <w:ind w:left="5040" w:hanging="360"/>
+      </w:pPr>
+    </w:lvl>
+    <w:lvl w:ilvl="7" w:tentative="1">
+      <w:start w:val="1"/>
+      <w:numFmt w:val="decimal"/>
+      <w:lvlText w:val="%8."/>
+      <w:lvlJc w:val="left"/>
+      <w:pPr>
+        <w:tabs>
+          <w:tab w:val="num" w:pos="5760"/>
+        </w:tabs>
+        <w:ind w:left="5760" w:hanging="360"/>
+      </w:pPr>
+    </w:lvl>
+    <w:lvl w:ilvl="8" w:tentative="1">
+      <w:start w:val="1"/>
+      <w:numFmt w:val="decimal"/>
+      <w:lvlText w:val="%9."/>
+      <w:lvlJc w:val="left"/>
+      <w:pPr>
+        <w:tabs>
+          <w:tab w:val="num" w:pos="6480"/>
+        </w:tabs>
+        <w:ind w:left="6480" w:hanging="360"/>
+      </w:pPr>
+    </w:lvl>
+  </w:abstractNum>
+  <w:abstractNum w:abstractNumId="11" w15:restartNumberingAfterBreak="0">
     <w:nsid w:val="5E6A6035"/>
     <w:multiLevelType w:val="multilevel"/>
     <w:tmpl w:val="389ACA54"/>
@@ -4639,7 +4417,7 @@
       </w:rPr>
     </w:lvl>
   </w:abstractNum>
-  <w:abstractNum w:abstractNumId="11" w15:restartNumberingAfterBreak="0">
+  <w:abstractNum w:abstractNumId="12" w15:restartNumberingAfterBreak="0">
     <w:nsid w:val="65D022FE"/>
     <w:multiLevelType w:val="multilevel"/>
     <w:tmpl w:val="65E6C8AE"/>
@@ -4788,7 +4566,237 @@
       </w:rPr>
     </w:lvl>
   </w:abstractNum>
-  <w:abstractNum w:abstractNumId="12" w15:restartNumberingAfterBreak="0">
+  <w:abstractNum w:abstractNumId="13" w15:restartNumberingAfterBreak="0">
+    <w:nsid w:val="67C377ED"/>
+    <w:multiLevelType w:val="multilevel"/>
+    <w:tmpl w:val="1E784518"/>
+    <w:lvl w:ilvl="0">
+      <w:start w:val="1"/>
+      <w:numFmt w:val="decimal"/>
+      <w:lvlText w:val="%1."/>
+      <w:lvlJc w:val="left"/>
+      <w:pPr>
+        <w:tabs>
+          <w:tab w:val="num" w:pos="720"/>
+        </w:tabs>
+        <w:ind w:left="720" w:hanging="360"/>
+      </w:pPr>
+    </w:lvl>
+    <w:lvl w:ilvl="1">
+      <w:start w:val="1"/>
+      <w:numFmt w:val="bullet"/>
+      <w:lvlText w:val="o"/>
+      <w:lvlJc w:val="left"/>
+      <w:pPr>
+        <w:tabs>
+          <w:tab w:val="num" w:pos="1440"/>
+        </w:tabs>
+        <w:ind w:left="1440" w:hanging="360"/>
+      </w:pPr>
+      <w:rPr>
+        <w:rFonts w:ascii="Courier New" w:hAnsi="Courier New" w:hint="default"/>
+        <w:sz w:val="20"/>
+      </w:rPr>
+    </w:lvl>
+    <w:lvl w:ilvl="2" w:tentative="1">
+      <w:start w:val="1"/>
+      <w:numFmt w:val="decimal"/>
+      <w:lvlText w:val="%3."/>
+      <w:lvlJc w:val="left"/>
+      <w:pPr>
+        <w:tabs>
+          <w:tab w:val="num" w:pos="2160"/>
+        </w:tabs>
+        <w:ind w:left="2160" w:hanging="360"/>
+      </w:pPr>
+    </w:lvl>
+    <w:lvl w:ilvl="3" w:tentative="1">
+      <w:start w:val="1"/>
+      <w:numFmt w:val="decimal"/>
+      <w:lvlText w:val="%4."/>
+      <w:lvlJc w:val="left"/>
+      <w:pPr>
+        <w:tabs>
+          <w:tab w:val="num" w:pos="2880"/>
+        </w:tabs>
+        <w:ind w:left="2880" w:hanging="360"/>
+      </w:pPr>
+    </w:lvl>
+    <w:lvl w:ilvl="4" w:tentative="1">
+      <w:start w:val="1"/>
+      <w:numFmt w:val="decimal"/>
+      <w:lvlText w:val="%5."/>
+      <w:lvlJc w:val="left"/>
+      <w:pPr>
+        <w:tabs>
+          <w:tab w:val="num" w:pos="3600"/>
+        </w:tabs>
+        <w:ind w:left="3600" w:hanging="360"/>
+      </w:pPr>
+    </w:lvl>
+    <w:lvl w:ilvl="5" w:tentative="1">
+      <w:start w:val="1"/>
+      <w:numFmt w:val="decimal"/>
+      <w:lvlText w:val="%6."/>
+      <w:lvlJc w:val="left"/>
+      <w:pPr>
+        <w:tabs>
+          <w:tab w:val="num" w:pos="4320"/>
+        </w:tabs>
+        <w:ind w:left="4320" w:hanging="360"/>
+      </w:pPr>
+    </w:lvl>
+    <w:lvl w:ilvl="6" w:tentative="1">
+      <w:start w:val="1"/>
+      <w:numFmt w:val="decimal"/>
+      <w:lvlText w:val="%7."/>
+      <w:lvlJc w:val="left"/>
+      <w:pPr>
+        <w:tabs>
+          <w:tab w:val="num" w:pos="5040"/>
+        </w:tabs>
+        <w:ind w:left="5040" w:hanging="360"/>
+      </w:pPr>
+    </w:lvl>
+    <w:lvl w:ilvl="7" w:tentative="1">
+      <w:start w:val="1"/>
+      <w:numFmt w:val="decimal"/>
+      <w:lvlText w:val="%8."/>
+      <w:lvlJc w:val="left"/>
+      <w:pPr>
+        <w:tabs>
+          <w:tab w:val="num" w:pos="5760"/>
+        </w:tabs>
+        <w:ind w:left="5760" w:hanging="360"/>
+      </w:pPr>
+    </w:lvl>
+    <w:lvl w:ilvl="8" w:tentative="1">
+      <w:start w:val="1"/>
+      <w:numFmt w:val="decimal"/>
+      <w:lvlText w:val="%9."/>
+      <w:lvlJc w:val="left"/>
+      <w:pPr>
+        <w:tabs>
+          <w:tab w:val="num" w:pos="6480"/>
+        </w:tabs>
+        <w:ind w:left="6480" w:hanging="360"/>
+      </w:pPr>
+    </w:lvl>
+  </w:abstractNum>
+  <w:abstractNum w:abstractNumId="14" w15:restartNumberingAfterBreak="0">
+    <w:nsid w:val="6CE716EB"/>
+    <w:multiLevelType w:val="multilevel"/>
+    <w:tmpl w:val="E62266D4"/>
+    <w:lvl w:ilvl="0">
+      <w:start w:val="1"/>
+      <w:numFmt w:val="decimal"/>
+      <w:lvlText w:val="%1."/>
+      <w:lvlJc w:val="left"/>
+      <w:pPr>
+        <w:tabs>
+          <w:tab w:val="num" w:pos="720"/>
+        </w:tabs>
+        <w:ind w:left="720" w:hanging="360"/>
+      </w:pPr>
+    </w:lvl>
+    <w:lvl w:ilvl="1">
+      <w:start w:val="1"/>
+      <w:numFmt w:val="decimal"/>
+      <w:lvlText w:val="%2."/>
+      <w:lvlJc w:val="left"/>
+      <w:pPr>
+        <w:tabs>
+          <w:tab w:val="num" w:pos="1440"/>
+        </w:tabs>
+        <w:ind w:left="1440" w:hanging="360"/>
+      </w:pPr>
+    </w:lvl>
+    <w:lvl w:ilvl="2" w:tentative="1">
+      <w:start w:val="1"/>
+      <w:numFmt w:val="decimal"/>
+      <w:lvlText w:val="%3."/>
+      <w:lvlJc w:val="left"/>
+      <w:pPr>
+        <w:tabs>
+          <w:tab w:val="num" w:pos="2160"/>
+        </w:tabs>
+        <w:ind w:left="2160" w:hanging="360"/>
+      </w:pPr>
+    </w:lvl>
+    <w:lvl w:ilvl="3" w:tentative="1">
+      <w:start w:val="1"/>
+      <w:numFmt w:val="decimal"/>
+      <w:lvlText w:val="%4."/>
+      <w:lvlJc w:val="left"/>
+      <w:pPr>
+        <w:tabs>
+          <w:tab w:val="num" w:pos="2880"/>
+        </w:tabs>
+        <w:ind w:left="2880" w:hanging="360"/>
+      </w:pPr>
+    </w:lvl>
+    <w:lvl w:ilvl="4" w:tentative="1">
+      <w:start w:val="1"/>
+      <w:numFmt w:val="decimal"/>
+      <w:lvlText w:val="%5."/>
+      <w:lvlJc w:val="left"/>
+      <w:pPr>
+        <w:tabs>
+          <w:tab w:val="num" w:pos="3600"/>
+        </w:tabs>
+        <w:ind w:left="3600" w:hanging="360"/>
+      </w:pPr>
+    </w:lvl>
+    <w:lvl w:ilvl="5" w:tentative="1">
+      <w:start w:val="1"/>
+      <w:numFmt w:val="decimal"/>
+      <w:lvlText w:val="%6."/>
+      <w:lvlJc w:val="left"/>
+      <w:pPr>
+        <w:tabs>
+          <w:tab w:val="num" w:pos="4320"/>
+        </w:tabs>
+        <w:ind w:left="4320" w:hanging="360"/>
+      </w:pPr>
+    </w:lvl>
+    <w:lvl w:ilvl="6" w:tentative="1">
+      <w:start w:val="1"/>
+      <w:numFmt w:val="decimal"/>
+      <w:lvlText w:val="%7."/>
+      <w:lvlJc w:val="left"/>
+      <w:pPr>
+        <w:tabs>
+          <w:tab w:val="num" w:pos="5040"/>
+        </w:tabs>
+        <w:ind w:left="5040" w:hanging="360"/>
+      </w:pPr>
+    </w:lvl>
+    <w:lvl w:ilvl="7" w:tentative="1">
+      <w:start w:val="1"/>
+      <w:numFmt w:val="decimal"/>
+      <w:lvlText w:val="%8."/>
+      <w:lvlJc w:val="left"/>
+      <w:pPr>
+        <w:tabs>
+          <w:tab w:val="num" w:pos="5760"/>
+        </w:tabs>
+        <w:ind w:left="5760" w:hanging="360"/>
+      </w:pPr>
+    </w:lvl>
+    <w:lvl w:ilvl="8" w:tentative="1">
+      <w:start w:val="1"/>
+      <w:numFmt w:val="decimal"/>
+      <w:lvlText w:val="%9."/>
+      <w:lvlJc w:val="left"/>
+      <w:pPr>
+        <w:tabs>
+          <w:tab w:val="num" w:pos="6480"/>
+        </w:tabs>
+        <w:ind w:left="6480" w:hanging="360"/>
+      </w:pPr>
+    </w:lvl>
+  </w:abstractNum>
+  <w:abstractNum w:abstractNumId="15" w15:restartNumberingAfterBreak="0">
     <w:nsid w:val="71301A31"/>
     <w:multiLevelType w:val="hybridMultilevel"/>
     <w:tmpl w:val="DA6A9F0C"/>
@@ -4911,7 +4919,7 @@
     <w:abstractNumId w:val="7"/>
   </w:num>
   <w:num w:numId="4" w16cid:durableId="1439832238">
-    <w:abstractNumId w:val="12"/>
+    <w:abstractNumId w:val="15"/>
   </w:num>
   <w:num w:numId="5" w16cid:durableId="1924145032">
     <w:abstractNumId w:val="8"/>
@@ -4929,16 +4937,25 @@
     <w:abstractNumId w:val="6"/>
   </w:num>
   <w:num w:numId="10" w16cid:durableId="666711537">
-    <w:abstractNumId w:val="11"/>
+    <w:abstractNumId w:val="12"/>
   </w:num>
   <w:num w:numId="11" w16cid:durableId="2035767677">
     <w:abstractNumId w:val="3"/>
   </w:num>
   <w:num w:numId="12" w16cid:durableId="1293370176">
-    <w:abstractNumId w:val="10"/>
+    <w:abstractNumId w:val="11"/>
   </w:num>
   <w:num w:numId="13" w16cid:durableId="304506536">
     <w:abstractNumId w:val="5"/>
+  </w:num>
+  <w:num w:numId="14" w16cid:durableId="415782369">
+    <w:abstractNumId w:val="13"/>
+  </w:num>
+  <w:num w:numId="15" w16cid:durableId="1933657757">
+    <w:abstractNumId w:val="10"/>
+  </w:num>
+  <w:num w:numId="16" w16cid:durableId="814954007">
+    <w:abstractNumId w:val="14"/>
   </w:num>
 </w:numbering>
 </file>

</xml_diff>